<commit_message>
Se actualizó mi tarea a mi rama
</commit_message>
<xml_diff>
--- a/Primera Entrega del Proyecto-ServD-Fila 1-IN5AM (1).docx
+++ b/Primera Entrega del Proyecto-ServD-Fila 1-IN5AM (1).docx
@@ -16,7 +16,7 @@
           <w:rFonts w:ascii="Arial" w:hAnsi="Arial" w:cs="Arial"/>
           <w:b/>
           <w:noProof/>
-          <w:lang w:eastAsia="es-GT"/>
+          <w:lang w:val="en-US"/>
         </w:rPr>
         <w:drawing>
           <wp:inline distT="0" distB="0" distL="0" distR="0" wp14:anchorId="61DA3BD1" wp14:editId="0C35A376">
@@ -729,16 +729,8 @@
               <w:rPr>
                 <w:rFonts w:ascii="Times New Roman" w:eastAsiaTheme="minorHAnsi" w:hAnsi="Times New Roman" w:cs="Times New Roman"/>
               </w:rPr>
-              <w:t xml:space="preserve">Scrum </w:t>
-            </w:r>
-            <w:proofErr w:type="gramStart"/>
-            <w:r>
-              <w:rPr>
-                <w:rFonts w:ascii="Times New Roman" w:eastAsiaTheme="minorHAnsi" w:hAnsi="Times New Roman" w:cs="Times New Roman"/>
-              </w:rPr>
-              <w:t>Master</w:t>
-            </w:r>
-            <w:proofErr w:type="gramEnd"/>
+              <w:t>Scrum Master</w:t>
+            </w:r>
           </w:p>
         </w:tc>
         <w:tc>
@@ -781,21 +773,7 @@
               <w:rPr>
                 <w:rFonts w:ascii="Times New Roman" w:eastAsiaTheme="minorHAnsi" w:hAnsi="Times New Roman" w:cs="Times New Roman"/>
               </w:rPr>
-              <w:t xml:space="preserve">Organización del </w:t>
-            </w:r>
-            <w:proofErr w:type="gramStart"/>
-            <w:r>
-              <w:rPr>
-                <w:rFonts w:ascii="Times New Roman" w:eastAsiaTheme="minorHAnsi" w:hAnsi="Times New Roman" w:cs="Times New Roman"/>
-              </w:rPr>
-              <w:t>equipo  de</w:t>
-            </w:r>
-            <w:proofErr w:type="gramEnd"/>
-            <w:r>
-              <w:rPr>
-                <w:rFonts w:ascii="Times New Roman" w:eastAsiaTheme="minorHAnsi" w:hAnsi="Times New Roman" w:cs="Times New Roman"/>
-              </w:rPr>
-              <w:t xml:space="preserve"> trabajo</w:t>
+              <w:t>Organización del equipo  de trabajo</w:t>
             </w:r>
           </w:p>
           <w:p>
@@ -1156,9 +1134,21 @@
               <w:rPr>
                 <w:rFonts w:ascii="Times New Roman" w:eastAsiaTheme="minorHAnsi" w:hAnsi="Times New Roman" w:cs="Times New Roman"/>
               </w:rPr>
-              <w:t>TipoEmpleado</w:t>
+              <w:t>TipoEmplead</w:t>
+            </w:r>
+            <w:r>
+              <w:rPr>
+                <w:rFonts w:ascii="Times New Roman" w:eastAsiaTheme="minorHAnsi" w:hAnsi="Times New Roman" w:cs="Times New Roman"/>
+              </w:rPr>
+              <w:t>o</w:t>
             </w:r>
             <w:proofErr w:type="spellEnd"/>
+            <w:r>
+              <w:rPr>
+                <w:rFonts w:ascii="Times New Roman" w:eastAsiaTheme="minorHAnsi" w:hAnsi="Times New Roman" w:cs="Times New Roman"/>
+              </w:rPr>
+              <w:t xml:space="preserve">           </w:t>
+            </w:r>
           </w:p>
         </w:tc>
       </w:tr>
@@ -1253,11 +1243,57 @@
           </w:tcPr>
           <w:p>
             <w:pPr>
-              <w:jc w:val="both"/>
-              <w:rPr>
-                <w:rFonts w:ascii="Times New Roman" w:eastAsiaTheme="minorHAnsi" w:hAnsi="Times New Roman" w:cs="Times New Roman"/>
-              </w:rPr>
-            </w:pPr>
+              <w:pStyle w:val="Prrafodelista"/>
+              <w:numPr>
+                <w:ilvl w:val="0"/>
+                <w:numId w:val="20"/>
+              </w:numPr>
+              <w:jc w:val="both"/>
+              <w:rPr>
+                <w:rFonts w:ascii="Times New Roman" w:eastAsiaTheme="minorHAnsi" w:hAnsi="Times New Roman" w:cs="Times New Roman"/>
+              </w:rPr>
+            </w:pPr>
+            <w:proofErr w:type="spellStart"/>
+            <w:r>
+              <w:rPr>
+                <w:rFonts w:ascii="Times New Roman" w:eastAsiaTheme="minorHAnsi" w:hAnsi="Times New Roman" w:cs="Times New Roman"/>
+              </w:rPr>
+              <w:t>Programacion</w:t>
+            </w:r>
+            <w:proofErr w:type="spellEnd"/>
+            <w:r>
+              <w:rPr>
+                <w:rFonts w:ascii="Times New Roman" w:eastAsiaTheme="minorHAnsi" w:hAnsi="Times New Roman" w:cs="Times New Roman"/>
+              </w:rPr>
+              <w:t xml:space="preserve"> de la entidad </w:t>
+            </w:r>
+            <w:proofErr w:type="spellStart"/>
+            <w:r>
+              <w:rPr>
+                <w:rFonts w:ascii="Times New Roman" w:eastAsiaTheme="minorHAnsi" w:hAnsi="Times New Roman" w:cs="Times New Roman"/>
+              </w:rPr>
+              <w:t>Equipo_has_empleado</w:t>
+            </w:r>
+            <w:proofErr w:type="spellEnd"/>
+          </w:p>
+          <w:p>
+            <w:pPr>
+              <w:pStyle w:val="Prrafodelista"/>
+              <w:numPr>
+                <w:ilvl w:val="0"/>
+                <w:numId w:val="20"/>
+              </w:numPr>
+              <w:jc w:val="both"/>
+              <w:rPr>
+                <w:rFonts w:ascii="Times New Roman" w:eastAsiaTheme="minorHAnsi" w:hAnsi="Times New Roman" w:cs="Times New Roman"/>
+              </w:rPr>
+            </w:pPr>
+            <w:r>
+              <w:rPr>
+                <w:rFonts w:ascii="Times New Roman" w:eastAsiaTheme="minorHAnsi" w:hAnsi="Times New Roman" w:cs="Times New Roman"/>
+              </w:rPr>
+              <w:t>Modelo de entidades</w:t>
+            </w:r>
           </w:p>
         </w:tc>
       </w:tr>
@@ -1502,12 +1538,40 @@
           <w:p>
             <w:pPr>
               <w:pStyle w:val="Prrafodelista"/>
-              <w:ind w:left="780"/>
-              <w:jc w:val="both"/>
-              <w:rPr>
-                <w:rFonts w:ascii="Times New Roman" w:eastAsiaTheme="minorHAnsi" w:hAnsi="Times New Roman" w:cs="Times New Roman"/>
-              </w:rPr>
-            </w:pPr>
+              <w:numPr>
+                <w:ilvl w:val="0"/>
+                <w:numId w:val="15"/>
+              </w:numPr>
+              <w:jc w:val="both"/>
+              <w:rPr>
+                <w:rFonts w:ascii="Times New Roman" w:eastAsiaTheme="minorHAnsi" w:hAnsi="Times New Roman" w:cs="Times New Roman"/>
+              </w:rPr>
+            </w:pPr>
+            <w:r>
+              <w:rPr>
+                <w:rFonts w:ascii="Times New Roman" w:eastAsiaTheme="minorHAnsi" w:hAnsi="Times New Roman" w:cs="Times New Roman"/>
+              </w:rPr>
+              <w:t>Programación de la entidad Empleado</w:t>
+            </w:r>
+          </w:p>
+          <w:p>
+            <w:pPr>
+              <w:pStyle w:val="Prrafodelista"/>
+              <w:numPr>
+                <w:ilvl w:val="0"/>
+                <w:numId w:val="15"/>
+              </w:numPr>
+              <w:jc w:val="both"/>
+              <w:rPr>
+                <w:rFonts w:ascii="Times New Roman" w:eastAsiaTheme="minorHAnsi" w:hAnsi="Times New Roman" w:cs="Times New Roman"/>
+              </w:rPr>
+            </w:pPr>
+            <w:r>
+              <w:rPr>
+                <w:rFonts w:ascii="Times New Roman" w:eastAsiaTheme="minorHAnsi" w:hAnsi="Times New Roman" w:cs="Times New Roman"/>
+              </w:rPr>
+              <w:t>Modelo E.R.</w:t>
+            </w:r>
           </w:p>
         </w:tc>
       </w:tr>
@@ -1961,21 +2025,7 @@
               <w:rPr>
                 <w:rFonts w:ascii="Times New Roman" w:eastAsiaTheme="minorHAnsi" w:hAnsi="Times New Roman" w:cs="Times New Roman"/>
               </w:rPr>
-              <w:t xml:space="preserve">Carrito de </w:t>
-            </w:r>
-            <w:proofErr w:type="gramStart"/>
-            <w:r>
-              <w:rPr>
-                <w:rFonts w:ascii="Times New Roman" w:eastAsiaTheme="minorHAnsi" w:hAnsi="Times New Roman" w:cs="Times New Roman"/>
-              </w:rPr>
-              <w:t>compras(</w:t>
-            </w:r>
-            <w:proofErr w:type="gramEnd"/>
-            <w:r>
-              <w:rPr>
-                <w:rFonts w:ascii="Times New Roman" w:eastAsiaTheme="minorHAnsi" w:hAnsi="Times New Roman" w:cs="Times New Roman"/>
-              </w:rPr>
-              <w:t>si se realiza)</w:t>
+              <w:t>Carrito de compras(si se realiza)</w:t>
             </w:r>
           </w:p>
         </w:tc>
@@ -2002,10 +2052,444 @@
         </w:rPr>
       </w:pPr>
     </w:p>
+    <w:p>
+      <w:pPr>
+        <w:pStyle w:val="Sinespaciado"/>
+        <w:tabs>
+          <w:tab w:val="left" w:pos="5670"/>
+        </w:tabs>
+        <w:spacing w:line="276" w:lineRule="auto"/>
+        <w:rPr>
+          <w:rFonts w:ascii="Arial" w:hAnsi="Arial" w:cs="Arial"/>
+          <w:sz w:val="24"/>
+        </w:rPr>
+      </w:pPr>
+    </w:p>
+    <w:p>
+      <w:pPr>
+        <w:pStyle w:val="Sinespaciado"/>
+        <w:tabs>
+          <w:tab w:val="left" w:pos="5670"/>
+        </w:tabs>
+        <w:spacing w:line="276" w:lineRule="auto"/>
+        <w:rPr>
+          <w:rFonts w:ascii="Arial" w:hAnsi="Arial" w:cs="Arial"/>
+          <w:sz w:val="24"/>
+        </w:rPr>
+      </w:pPr>
+    </w:p>
+    <w:p>
+      <w:pPr>
+        <w:pStyle w:val="Sinespaciado"/>
+        <w:tabs>
+          <w:tab w:val="left" w:pos="5670"/>
+        </w:tabs>
+        <w:spacing w:line="276" w:lineRule="auto"/>
+        <w:rPr>
+          <w:rFonts w:ascii="Arial" w:hAnsi="Arial" w:cs="Arial"/>
+          <w:sz w:val="24"/>
+        </w:rPr>
+      </w:pPr>
+    </w:p>
+    <w:p>
+      <w:pPr>
+        <w:pStyle w:val="Sinespaciado"/>
+        <w:tabs>
+          <w:tab w:val="left" w:pos="5670"/>
+        </w:tabs>
+        <w:spacing w:line="276" w:lineRule="auto"/>
+        <w:rPr>
+          <w:rFonts w:ascii="Arial" w:hAnsi="Arial" w:cs="Arial"/>
+          <w:sz w:val="24"/>
+        </w:rPr>
+      </w:pPr>
+    </w:p>
+    <w:p>
+      <w:pPr>
+        <w:pStyle w:val="Sinespaciado"/>
+        <w:tabs>
+          <w:tab w:val="left" w:pos="5670"/>
+        </w:tabs>
+        <w:spacing w:line="276" w:lineRule="auto"/>
+        <w:rPr>
+          <w:rFonts w:ascii="Arial" w:hAnsi="Arial" w:cs="Arial"/>
+          <w:sz w:val="24"/>
+        </w:rPr>
+      </w:pPr>
+    </w:p>
+    <w:p>
+      <w:pPr>
+        <w:pStyle w:val="Sinespaciado"/>
+        <w:tabs>
+          <w:tab w:val="left" w:pos="5670"/>
+        </w:tabs>
+        <w:spacing w:line="276" w:lineRule="auto"/>
+        <w:rPr>
+          <w:rFonts w:ascii="Arial" w:hAnsi="Arial" w:cs="Arial"/>
+          <w:sz w:val="24"/>
+        </w:rPr>
+      </w:pPr>
+    </w:p>
+    <w:p>
+      <w:pPr>
+        <w:pStyle w:val="Sinespaciado"/>
+        <w:tabs>
+          <w:tab w:val="left" w:pos="5670"/>
+        </w:tabs>
+        <w:spacing w:line="276" w:lineRule="auto"/>
+        <w:rPr>
+          <w:rFonts w:ascii="Arial" w:hAnsi="Arial" w:cs="Arial"/>
+          <w:sz w:val="24"/>
+        </w:rPr>
+      </w:pPr>
+    </w:p>
+    <w:p>
+      <w:pPr>
+        <w:pStyle w:val="Sinespaciado"/>
+        <w:tabs>
+          <w:tab w:val="left" w:pos="5670"/>
+        </w:tabs>
+        <w:spacing w:line="276" w:lineRule="auto"/>
+        <w:rPr>
+          <w:rFonts w:ascii="Arial" w:hAnsi="Arial" w:cs="Arial"/>
+          <w:sz w:val="24"/>
+        </w:rPr>
+      </w:pPr>
+    </w:p>
+    <w:p>
+      <w:pPr>
+        <w:pStyle w:val="Sinespaciado"/>
+        <w:tabs>
+          <w:tab w:val="left" w:pos="5670"/>
+        </w:tabs>
+        <w:spacing w:line="276" w:lineRule="auto"/>
+        <w:rPr>
+          <w:rFonts w:ascii="Arial" w:hAnsi="Arial" w:cs="Arial"/>
+          <w:sz w:val="24"/>
+        </w:rPr>
+      </w:pPr>
+      <w:r>
+        <w:rPr>
+          <w:rFonts w:ascii="Arial" w:hAnsi="Arial" w:cs="Arial"/>
+          <w:noProof/>
+          <w:sz w:val="24"/>
+          <w:lang w:val="en-US"/>
+        </w:rPr>
+        <w:drawing>
+          <wp:inline distT="0" distB="0" distL="0" distR="0" wp14:anchorId="133B7421" wp14:editId="0717AC74">
+            <wp:extent cx="5791835" cy="5839503"/>
+            <wp:effectExtent l="0" t="0" r="0" b="8890"/>
+            <wp:docPr id="1" name="Imagen 1" descr="C:\Users\Santiago\Downloads\Servd (4).png"/>
+            <wp:cNvGraphicFramePr>
+              <a:graphicFrameLocks xmlns:a="http://schemas.openxmlformats.org/drawingml/2006/main" noChangeAspect="1"/>
+            </wp:cNvGraphicFramePr>
+            <a:graphic xmlns:a="http://schemas.openxmlformats.org/drawingml/2006/main">
+              <a:graphicData uri="http://schemas.openxmlformats.org/drawingml/2006/picture">
+                <pic:pic xmlns:pic="http://schemas.openxmlformats.org/drawingml/2006/picture">
+                  <pic:nvPicPr>
+                    <pic:cNvPr id="0" name="Picture 1" descr="C:\Users\Santiago\Downloads\Servd (4).png"/>
+                    <pic:cNvPicPr>
+                      <a:picLocks noChangeAspect="1" noChangeArrowheads="1"/>
+                    </pic:cNvPicPr>
+                  </pic:nvPicPr>
+                  <pic:blipFill>
+                    <a:blip r:embed="rId9" cstate="print">
+                      <a:extLst>
+                        <a:ext uri="{28A0092B-C50C-407E-A947-70E740481C1C}">
+                          <a14:useLocalDpi xmlns:a14="http://schemas.microsoft.com/office/drawing/2010/main" val="0"/>
+                        </a:ext>
+                      </a:extLst>
+                    </a:blip>
+                    <a:srcRect/>
+                    <a:stretch>
+                      <a:fillRect/>
+                    </a:stretch>
+                  </pic:blipFill>
+                  <pic:spPr bwMode="auto">
+                    <a:xfrm>
+                      <a:off x="0" y="0"/>
+                      <a:ext cx="5791835" cy="5839503"/>
+                    </a:xfrm>
+                    <a:prstGeom prst="rect">
+                      <a:avLst/>
+                    </a:prstGeom>
+                    <a:noFill/>
+                    <a:ln>
+                      <a:noFill/>
+                    </a:ln>
+                  </pic:spPr>
+                </pic:pic>
+              </a:graphicData>
+            </a:graphic>
+          </wp:inline>
+        </w:drawing>
+      </w:r>
+    </w:p>
+    <w:p>
+      <w:pPr>
+        <w:pStyle w:val="Sinespaciado"/>
+        <w:tabs>
+          <w:tab w:val="left" w:pos="5670"/>
+        </w:tabs>
+        <w:spacing w:line="276" w:lineRule="auto"/>
+        <w:rPr>
+          <w:rFonts w:ascii="Arial" w:hAnsi="Arial" w:cs="Arial"/>
+          <w:sz w:val="24"/>
+        </w:rPr>
+      </w:pPr>
+    </w:p>
+    <w:p>
+      <w:pPr>
+        <w:pStyle w:val="Sinespaciado"/>
+        <w:tabs>
+          <w:tab w:val="left" w:pos="5670"/>
+        </w:tabs>
+        <w:spacing w:line="276" w:lineRule="auto"/>
+        <w:rPr>
+          <w:rFonts w:ascii="Arial" w:hAnsi="Arial" w:cs="Arial"/>
+          <w:sz w:val="24"/>
+        </w:rPr>
+      </w:pPr>
+    </w:p>
+    <w:p>
+      <w:pPr>
+        <w:pStyle w:val="Sinespaciado"/>
+        <w:tabs>
+          <w:tab w:val="left" w:pos="5670"/>
+        </w:tabs>
+        <w:spacing w:line="276" w:lineRule="auto"/>
+        <w:rPr>
+          <w:rFonts w:ascii="Arial" w:hAnsi="Arial" w:cs="Arial"/>
+          <w:sz w:val="24"/>
+        </w:rPr>
+      </w:pPr>
+    </w:p>
+    <w:p>
+      <w:pPr>
+        <w:pStyle w:val="Sinespaciado"/>
+        <w:tabs>
+          <w:tab w:val="left" w:pos="5670"/>
+        </w:tabs>
+        <w:spacing w:line="276" w:lineRule="auto"/>
+        <w:rPr>
+          <w:rFonts w:ascii="Arial" w:hAnsi="Arial" w:cs="Arial"/>
+          <w:sz w:val="24"/>
+        </w:rPr>
+      </w:pPr>
+    </w:p>
+    <w:p>
+      <w:pPr>
+        <w:pStyle w:val="Sinespaciado"/>
+        <w:tabs>
+          <w:tab w:val="left" w:pos="5670"/>
+        </w:tabs>
+        <w:spacing w:line="276" w:lineRule="auto"/>
+        <w:rPr>
+          <w:rFonts w:ascii="Arial" w:hAnsi="Arial" w:cs="Arial"/>
+          <w:sz w:val="24"/>
+        </w:rPr>
+      </w:pPr>
+    </w:p>
+    <w:p>
+      <w:pPr>
+        <w:pStyle w:val="Sinespaciado"/>
+        <w:tabs>
+          <w:tab w:val="left" w:pos="5670"/>
+        </w:tabs>
+        <w:spacing w:line="276" w:lineRule="auto"/>
+        <w:rPr>
+          <w:rFonts w:ascii="Arial" w:hAnsi="Arial" w:cs="Arial"/>
+          <w:sz w:val="24"/>
+        </w:rPr>
+      </w:pPr>
+    </w:p>
+    <w:p>
+      <w:pPr>
+        <w:pStyle w:val="Sinespaciado"/>
+        <w:tabs>
+          <w:tab w:val="left" w:pos="5670"/>
+        </w:tabs>
+        <w:spacing w:line="276" w:lineRule="auto"/>
+        <w:rPr>
+          <w:rFonts w:ascii="Arial" w:hAnsi="Arial" w:cs="Arial"/>
+          <w:sz w:val="24"/>
+        </w:rPr>
+      </w:pPr>
+    </w:p>
+    <w:p>
+      <w:pPr>
+        <w:pStyle w:val="Sinespaciado"/>
+        <w:tabs>
+          <w:tab w:val="left" w:pos="5670"/>
+        </w:tabs>
+        <w:spacing w:line="276" w:lineRule="auto"/>
+        <w:rPr>
+          <w:rFonts w:ascii="Arial" w:hAnsi="Arial" w:cs="Arial"/>
+          <w:sz w:val="24"/>
+        </w:rPr>
+      </w:pPr>
+    </w:p>
+    <w:p>
+      <w:pPr>
+        <w:pStyle w:val="Sinespaciado"/>
+        <w:tabs>
+          <w:tab w:val="left" w:pos="5670"/>
+        </w:tabs>
+        <w:spacing w:line="276" w:lineRule="auto"/>
+        <w:rPr>
+          <w:rFonts w:ascii="Arial" w:hAnsi="Arial" w:cs="Arial"/>
+          <w:sz w:val="24"/>
+        </w:rPr>
+        <w:sectPr>
+          <w:footerReference w:type="default" r:id="rId10"/>
+          <w:pgSz w:w="12240" w:h="15840"/>
+          <w:pgMar w:top="1418" w:right="1418" w:bottom="1418" w:left="1701" w:header="709" w:footer="709" w:gutter="0"/>
+          <w:cols w:space="708"/>
+          <w:docGrid w:linePitch="360"/>
+        </w:sectPr>
+      </w:pPr>
+    </w:p>
+    <w:p>
+      <w:pPr>
+        <w:pStyle w:val="Sinespaciado"/>
+        <w:tabs>
+          <w:tab w:val="left" w:pos="5670"/>
+        </w:tabs>
+        <w:spacing w:line="276" w:lineRule="auto"/>
+        <w:rPr>
+          <w:rFonts w:ascii="Arial" w:hAnsi="Arial" w:cs="Arial"/>
+          <w:sz w:val="24"/>
+        </w:rPr>
+      </w:pPr>
+      <w:r>
+        <w:rPr>
+          <w:noProof/>
+        </w:rPr>
+        <w:lastRenderedPageBreak/>
+        <w:drawing>
+          <wp:inline distT="0" distB="0" distL="0" distR="0" wp14:anchorId="0AAB2483" wp14:editId="567004A4">
+            <wp:extent cx="9563685" cy="5701145"/>
+            <wp:effectExtent l="0" t="0" r="0" b="0"/>
+            <wp:docPr id="1583904248" name="Imagen 1" descr="Diagrama, Esquemático&#10;&#10;Descripción generada automáticamente"/>
+            <wp:cNvGraphicFramePr>
+              <a:graphicFrameLocks xmlns:a="http://schemas.openxmlformats.org/drawingml/2006/main" noChangeAspect="1"/>
+            </wp:cNvGraphicFramePr>
+            <a:graphic xmlns:a="http://schemas.openxmlformats.org/drawingml/2006/main">
+              <a:graphicData uri="http://schemas.openxmlformats.org/drawingml/2006/picture">
+                <pic:pic xmlns:pic="http://schemas.openxmlformats.org/drawingml/2006/picture">
+                  <pic:nvPicPr>
+                    <pic:cNvPr id="1583904248" name="Imagen 1" descr="Diagrama, Esquemático&#10;&#10;Descripción generada automáticamente"/>
+                    <pic:cNvPicPr/>
+                  </pic:nvPicPr>
+                  <pic:blipFill>
+                    <a:blip r:embed="rId11"/>
+                    <a:stretch>
+                      <a:fillRect/>
+                    </a:stretch>
+                  </pic:blipFill>
+                  <pic:spPr>
+                    <a:xfrm>
+                      <a:off x="0" y="0"/>
+                      <a:ext cx="9575536" cy="5708210"/>
+                    </a:xfrm>
+                    <a:prstGeom prst="rect">
+                      <a:avLst/>
+                    </a:prstGeom>
+                  </pic:spPr>
+                </pic:pic>
+              </a:graphicData>
+            </a:graphic>
+          </wp:inline>
+        </w:drawing>
+      </w:r>
+    </w:p>
+    <w:p>
+      <w:pPr>
+        <w:pStyle w:val="Sinespaciado"/>
+        <w:tabs>
+          <w:tab w:val="left" w:pos="5670"/>
+        </w:tabs>
+        <w:spacing w:line="276" w:lineRule="auto"/>
+        <w:rPr>
+          <w:rFonts w:ascii="Arial" w:hAnsi="Arial" w:cs="Arial"/>
+          <w:sz w:val="24"/>
+        </w:rPr>
+      </w:pPr>
+    </w:p>
+    <w:p>
+      <w:pPr>
+        <w:pStyle w:val="Sinespaciado"/>
+        <w:tabs>
+          <w:tab w:val="left" w:pos="5670"/>
+        </w:tabs>
+        <w:spacing w:line="276" w:lineRule="auto"/>
+        <w:rPr>
+          <w:rFonts w:ascii="Arial" w:hAnsi="Arial" w:cs="Arial"/>
+          <w:sz w:val="24"/>
+        </w:rPr>
+      </w:pPr>
+    </w:p>
+    <w:p>
+      <w:pPr>
+        <w:pStyle w:val="Sinespaciado"/>
+        <w:tabs>
+          <w:tab w:val="left" w:pos="5670"/>
+        </w:tabs>
+        <w:spacing w:line="276" w:lineRule="auto"/>
+        <w:rPr>
+          <w:rFonts w:ascii="Arial" w:hAnsi="Arial" w:cs="Arial"/>
+          <w:sz w:val="24"/>
+        </w:rPr>
+      </w:pPr>
+    </w:p>
+    <w:p>
+      <w:pPr>
+        <w:pStyle w:val="Sinespaciado"/>
+        <w:tabs>
+          <w:tab w:val="left" w:pos="5670"/>
+        </w:tabs>
+        <w:spacing w:line="276" w:lineRule="auto"/>
+        <w:rPr>
+          <w:rFonts w:ascii="Arial" w:hAnsi="Arial" w:cs="Arial"/>
+          <w:sz w:val="24"/>
+        </w:rPr>
+      </w:pPr>
+    </w:p>
+    <w:p>
+      <w:pPr>
+        <w:pStyle w:val="Sinespaciado"/>
+        <w:tabs>
+          <w:tab w:val="left" w:pos="5670"/>
+        </w:tabs>
+        <w:spacing w:line="276" w:lineRule="auto"/>
+        <w:rPr>
+          <w:rFonts w:ascii="Arial" w:hAnsi="Arial" w:cs="Arial"/>
+          <w:sz w:val="24"/>
+        </w:rPr>
+        <w:sectPr>
+          <w:pgSz w:w="15840" w:h="12240" w:orient="landscape"/>
+          <w:pgMar w:top="426" w:right="389" w:bottom="568" w:left="284" w:header="709" w:footer="709" w:gutter="0"/>
+          <w:cols w:space="708"/>
+          <w:docGrid w:linePitch="360"/>
+        </w:sectPr>
+      </w:pPr>
+    </w:p>
+    <w:p>
+      <w:pPr>
+        <w:pStyle w:val="Sinespaciado"/>
+        <w:tabs>
+          <w:tab w:val="left" w:pos="5670"/>
+        </w:tabs>
+        <w:spacing w:line="276" w:lineRule="auto"/>
+        <w:rPr>
+          <w:rFonts w:ascii="Arial" w:hAnsi="Arial" w:cs="Arial"/>
+          <w:sz w:val="24"/>
+        </w:rPr>
+      </w:pPr>
+    </w:p>
     <w:sectPr>
-      <w:footerReference w:type="default" r:id="rId9"/>
       <w:pgSz w:w="12240" w:h="15840"/>
-      <w:pgMar w:top="1418" w:right="1418" w:bottom="1418" w:left="1701" w:header="709" w:footer="709" w:gutter="0"/>
+      <w:pgMar w:top="284" w:right="426" w:bottom="389" w:left="568" w:header="709" w:footer="709" w:gutter="0"/>
       <w:cols w:space="708"/>
       <w:docGrid w:linePitch="360"/>
     </w:sectPr>
@@ -2310,7 +2794,7 @@
   <w:abstractNum w:abstractNumId="2" w15:restartNumberingAfterBreak="0">
     <w:nsid w:val="03D079DB"/>
     <w:multiLevelType w:val="hybridMultilevel"/>
-    <w:tmpl w:val="066E0612"/>
+    <w:tmpl w:val="946EDAD2"/>
     <w:lvl w:ilvl="0" w:tplc="100A0001">
       <w:start w:val="1"/>
       <w:numFmt w:val="bullet"/>
@@ -4205,62 +4689,178 @@
       </w:rPr>
     </w:lvl>
   </w:abstractNum>
-  <w:num w:numId="1" w16cid:durableId="2040273549">
+  <w:abstractNum w:abstractNumId="19" w15:restartNumberingAfterBreak="0">
+    <w:nsid w:val="6EC67195"/>
+    <w:multiLevelType w:val="hybridMultilevel"/>
+    <w:tmpl w:val="67CA4E52"/>
+    <w:lvl w:ilvl="0" w:tplc="04090001">
+      <w:start w:val="1"/>
+      <w:numFmt w:val="bullet"/>
+      <w:lvlText w:val=""/>
+      <w:lvlJc w:val="left"/>
+      <w:pPr>
+        <w:ind w:left="770" w:hanging="360"/>
+      </w:pPr>
+      <w:rPr>
+        <w:rFonts w:ascii="Symbol" w:hAnsi="Symbol" w:hint="default"/>
+      </w:rPr>
+    </w:lvl>
+    <w:lvl w:ilvl="1" w:tplc="04090003" w:tentative="1">
+      <w:start w:val="1"/>
+      <w:numFmt w:val="bullet"/>
+      <w:lvlText w:val="o"/>
+      <w:lvlJc w:val="left"/>
+      <w:pPr>
+        <w:ind w:left="1490" w:hanging="360"/>
+      </w:pPr>
+      <w:rPr>
+        <w:rFonts w:ascii="Courier New" w:hAnsi="Courier New" w:cs="Courier New" w:hint="default"/>
+      </w:rPr>
+    </w:lvl>
+    <w:lvl w:ilvl="2" w:tplc="04090005" w:tentative="1">
+      <w:start w:val="1"/>
+      <w:numFmt w:val="bullet"/>
+      <w:lvlText w:val=""/>
+      <w:lvlJc w:val="left"/>
+      <w:pPr>
+        <w:ind w:left="2210" w:hanging="360"/>
+      </w:pPr>
+      <w:rPr>
+        <w:rFonts w:ascii="Wingdings" w:hAnsi="Wingdings" w:hint="default"/>
+      </w:rPr>
+    </w:lvl>
+    <w:lvl w:ilvl="3" w:tplc="04090001" w:tentative="1">
+      <w:start w:val="1"/>
+      <w:numFmt w:val="bullet"/>
+      <w:lvlText w:val=""/>
+      <w:lvlJc w:val="left"/>
+      <w:pPr>
+        <w:ind w:left="2930" w:hanging="360"/>
+      </w:pPr>
+      <w:rPr>
+        <w:rFonts w:ascii="Symbol" w:hAnsi="Symbol" w:hint="default"/>
+      </w:rPr>
+    </w:lvl>
+    <w:lvl w:ilvl="4" w:tplc="04090003" w:tentative="1">
+      <w:start w:val="1"/>
+      <w:numFmt w:val="bullet"/>
+      <w:lvlText w:val="o"/>
+      <w:lvlJc w:val="left"/>
+      <w:pPr>
+        <w:ind w:left="3650" w:hanging="360"/>
+      </w:pPr>
+      <w:rPr>
+        <w:rFonts w:ascii="Courier New" w:hAnsi="Courier New" w:cs="Courier New" w:hint="default"/>
+      </w:rPr>
+    </w:lvl>
+    <w:lvl w:ilvl="5" w:tplc="04090005" w:tentative="1">
+      <w:start w:val="1"/>
+      <w:numFmt w:val="bullet"/>
+      <w:lvlText w:val=""/>
+      <w:lvlJc w:val="left"/>
+      <w:pPr>
+        <w:ind w:left="4370" w:hanging="360"/>
+      </w:pPr>
+      <w:rPr>
+        <w:rFonts w:ascii="Wingdings" w:hAnsi="Wingdings" w:hint="default"/>
+      </w:rPr>
+    </w:lvl>
+    <w:lvl w:ilvl="6" w:tplc="04090001" w:tentative="1">
+      <w:start w:val="1"/>
+      <w:numFmt w:val="bullet"/>
+      <w:lvlText w:val=""/>
+      <w:lvlJc w:val="left"/>
+      <w:pPr>
+        <w:ind w:left="5090" w:hanging="360"/>
+      </w:pPr>
+      <w:rPr>
+        <w:rFonts w:ascii="Symbol" w:hAnsi="Symbol" w:hint="default"/>
+      </w:rPr>
+    </w:lvl>
+    <w:lvl w:ilvl="7" w:tplc="04090003" w:tentative="1">
+      <w:start w:val="1"/>
+      <w:numFmt w:val="bullet"/>
+      <w:lvlText w:val="o"/>
+      <w:lvlJc w:val="left"/>
+      <w:pPr>
+        <w:ind w:left="5810" w:hanging="360"/>
+      </w:pPr>
+      <w:rPr>
+        <w:rFonts w:ascii="Courier New" w:hAnsi="Courier New" w:cs="Courier New" w:hint="default"/>
+      </w:rPr>
+    </w:lvl>
+    <w:lvl w:ilvl="8" w:tplc="04090005" w:tentative="1">
+      <w:start w:val="1"/>
+      <w:numFmt w:val="bullet"/>
+      <w:lvlText w:val=""/>
+      <w:lvlJc w:val="left"/>
+      <w:pPr>
+        <w:ind w:left="6530" w:hanging="360"/>
+      </w:pPr>
+      <w:rPr>
+        <w:rFonts w:ascii="Wingdings" w:hAnsi="Wingdings" w:hint="default"/>
+      </w:rPr>
+    </w:lvl>
+  </w:abstractNum>
+  <w:num w:numId="1" w16cid:durableId="977340203">
     <w:abstractNumId w:val="16"/>
   </w:num>
-  <w:num w:numId="2" w16cid:durableId="836581267">
+  <w:num w:numId="2" w16cid:durableId="1455517980">
     <w:abstractNumId w:val="0"/>
   </w:num>
-  <w:num w:numId="3" w16cid:durableId="1842429377">
+  <w:num w:numId="3" w16cid:durableId="979264470">
     <w:abstractNumId w:val="11"/>
   </w:num>
-  <w:num w:numId="4" w16cid:durableId="196891896">
+  <w:num w:numId="4" w16cid:durableId="894123408">
     <w:abstractNumId w:val="13"/>
   </w:num>
-  <w:num w:numId="5" w16cid:durableId="1703628840">
+  <w:num w:numId="5" w16cid:durableId="636376172">
     <w:abstractNumId w:val="1"/>
   </w:num>
-  <w:num w:numId="6" w16cid:durableId="584463271">
+  <w:num w:numId="6" w16cid:durableId="2091149852">
     <w:abstractNumId w:val="4"/>
   </w:num>
-  <w:num w:numId="7" w16cid:durableId="1107038450">
+  <w:num w:numId="7" w16cid:durableId="1010447286">
     <w:abstractNumId w:val="14"/>
   </w:num>
-  <w:num w:numId="8" w16cid:durableId="708921168">
+  <w:num w:numId="8" w16cid:durableId="1975912538">
     <w:abstractNumId w:val="10"/>
   </w:num>
-  <w:num w:numId="9" w16cid:durableId="1145708542">
+  <w:num w:numId="9" w16cid:durableId="886644601">
     <w:abstractNumId w:val="17"/>
   </w:num>
-  <w:num w:numId="10" w16cid:durableId="1746493074">
+  <w:num w:numId="10" w16cid:durableId="520358157">
     <w:abstractNumId w:val="3"/>
   </w:num>
-  <w:num w:numId="11" w16cid:durableId="557546939">
+  <w:num w:numId="11" w16cid:durableId="1068769805">
     <w:abstractNumId w:val="6"/>
   </w:num>
-  <w:num w:numId="12" w16cid:durableId="765807953">
+  <w:num w:numId="12" w16cid:durableId="1224178448">
     <w:abstractNumId w:val="15"/>
   </w:num>
-  <w:num w:numId="13" w16cid:durableId="1949584160">
+  <w:num w:numId="13" w16cid:durableId="863129610">
     <w:abstractNumId w:val="9"/>
   </w:num>
-  <w:num w:numId="14" w16cid:durableId="1520506401">
+  <w:num w:numId="14" w16cid:durableId="1793555675">
     <w:abstractNumId w:val="18"/>
   </w:num>
-  <w:num w:numId="15" w16cid:durableId="1004355609">
+  <w:num w:numId="15" w16cid:durableId="683290969">
     <w:abstractNumId w:val="2"/>
   </w:num>
-  <w:num w:numId="16" w16cid:durableId="1266694979">
+  <w:num w:numId="16" w16cid:durableId="1062171071">
     <w:abstractNumId w:val="5"/>
   </w:num>
-  <w:num w:numId="17" w16cid:durableId="1858427029">
+  <w:num w:numId="17" w16cid:durableId="1650986118">
     <w:abstractNumId w:val="7"/>
   </w:num>
-  <w:num w:numId="18" w16cid:durableId="1459838359">
+  <w:num w:numId="18" w16cid:durableId="328675447">
     <w:abstractNumId w:val="12"/>
   </w:num>
-  <w:num w:numId="19" w16cid:durableId="1427533004">
+  <w:num w:numId="19" w16cid:durableId="1054280676">
     <w:abstractNumId w:val="8"/>
+  </w:num>
+  <w:num w:numId="20" w16cid:durableId="88429099">
+    <w:abstractNumId w:val="19"/>
   </w:num>
 </w:numbering>
 </file>
@@ -5207,7 +5807,7 @@
 </file>
 
 <file path=customXml/itemProps1.xml><?xml version="1.0" encoding="utf-8"?>
-<ds:datastoreItem xmlns:ds="http://schemas.openxmlformats.org/officeDocument/2006/customXml" ds:itemID="{D1C74CDD-1B30-4704-AB90-20DB766DB7DA}">
+<ds:datastoreItem xmlns:ds="http://schemas.openxmlformats.org/officeDocument/2006/customXml" ds:itemID="{5D89561E-398E-4B09-9328-5B032BC8BAE3}">
   <ds:schemaRefs>
     <ds:schemaRef ds:uri="http://schemas.openxmlformats.org/officeDocument/2006/bibliography"/>
   </ds:schemaRefs>

</xml_diff>